<commit_message>
updated tables and implenntation documents
</commit_message>
<xml_diff>
--- a/4) Relational_Schema.docx
+++ b/4) Relational_Schema.docx
@@ -539,42 +539,6 @@
       <w:r>
         <w:t xml:space="preserve">attribute. </w:t>
       </w:r>
-    </w:p>
-    <w:p/>
-    <w:p/>
-    <w:p/>
-    <w:p/>
-    <w:p/>
-    <w:p/>
-    <w:p/>
-    <w:p/>
-    <w:p/>
-    <w:p/>
-    <w:p/>
-    <w:p/>
-    <w:p/>
-    <w:p/>
-    <w:p/>
-    <w:p/>
-    <w:p/>
-    <w:p/>
-    <w:p/>
-    <w:p/>
-    <w:p/>
-    <w:p/>
-    <w:p/>
-    <w:p/>
-    <w:p/>
-    <w:p/>
-    <w:p/>
-    <w:p/>
-    <w:p/>
-    <w:p/>
-    <w:p/>
-    <w:p/>
-    <w:p/>
-    <w:p/>
-    <w:p>
       <w:bookmarkStart w:id="0" w:name="_GoBack"/>
       <w:bookmarkEnd w:id="0"/>
     </w:p>
@@ -1281,6 +1245,7 @@
   <w:style w:type="character" w:default="1" w:styleId="DefaultParagraphFont">
     <w:name w:val="Default Paragraph Font"/>
     <w:uiPriority w:val="1"/>
+    <w:semiHidden/>
     <w:unhideWhenUsed/>
   </w:style>
   <w:style w:type="table" w:default="1" w:styleId="TableNormal">

</xml_diff>